<commit_message>
Table of issues have updated
Take note, Communication Management & Scope Management are not complete because i do not know what to write
</commit_message>
<xml_diff>
--- a/Table of issues.docx
+++ b/Table of issues.docx
@@ -10,8 +10,6 @@
           <w:szCs w:val="24"/>
         </w:rPr>
       </w:pPr>
-      <w:bookmarkStart w:id="0" w:name="_GoBack"/>
-      <w:bookmarkEnd w:id="0"/>
       <w:r>
         <w:rPr>
           <w:rFonts w:ascii="Times New Roman" w:hAnsi="Times New Roman" w:cs="Times New Roman"/>
@@ -767,6 +765,14 @@
                 <w:szCs w:val="24"/>
               </w:rPr>
             </w:pPr>
+            <w:r>
+              <w:rPr>
+                <w:rFonts w:ascii="Times New Roman" w:hAnsi="Times New Roman" w:cs="Times New Roman"/>
+                <w:sz w:val="24"/>
+                <w:szCs w:val="24"/>
+              </w:rPr>
+              <w:t>Execution</w:t>
+            </w:r>
           </w:p>
         </w:tc>
         <w:tc>
@@ -784,13 +790,27 @@
             <w:r>
               <w:rPr>
                 <w:rFonts w:ascii="Times New Roman" w:hAnsi="Times New Roman" w:cs="Times New Roman"/>
-                <w:bCs/>
-                <w:iCs/>
-                <w:color w:val="231F20"/>
-                <w:sz w:val="24"/>
-                <w:szCs w:val="24"/>
-              </w:rPr>
-              <w:t xml:space="preserve"> </w:t>
+                <w:sz w:val="24"/>
+                <w:szCs w:val="24"/>
+              </w:rPr>
+              <w:t>Observation &amp; Conversation:</w:t>
+            </w:r>
+          </w:p>
+          <w:p>
+            <w:pPr>
+              <w:rPr>
+                <w:rFonts w:ascii="Times New Roman" w:hAnsi="Times New Roman" w:cs="Times New Roman"/>
+                <w:sz w:val="24"/>
+                <w:szCs w:val="24"/>
+              </w:rPr>
+            </w:pPr>
+            <w:r>
+              <w:rPr>
+                <w:rFonts w:ascii="Times New Roman" w:hAnsi="Times New Roman" w:cs="Times New Roman"/>
+                <w:sz w:val="24"/>
+                <w:szCs w:val="24"/>
+              </w:rPr>
+              <w:t>Observing employees and have conversation among employees to know current progress of the project.</w:t>
             </w:r>
           </w:p>
         </w:tc>
@@ -1288,6 +1308,14 @@
                 <w:szCs w:val="24"/>
               </w:rPr>
             </w:pPr>
+            <w:r>
+              <w:rPr>
+                <w:rFonts w:ascii="Times New Roman" w:hAnsi="Times New Roman" w:cs="Times New Roman"/>
+                <w:sz w:val="24"/>
+                <w:szCs w:val="24"/>
+              </w:rPr>
+              <w:t>Initiation</w:t>
+            </w:r>
           </w:p>
         </w:tc>
         <w:tc>
@@ -1305,13 +1333,10 @@
             <w:r>
               <w:rPr>
                 <w:rFonts w:ascii="Times New Roman" w:hAnsi="Times New Roman" w:cs="Times New Roman"/>
-                <w:bCs/>
-                <w:iCs/>
-                <w:color w:val="231F20"/>
-                <w:sz w:val="24"/>
-                <w:szCs w:val="24"/>
-              </w:rPr>
-              <w:t xml:space="preserve"> </w:t>
+                <w:sz w:val="24"/>
+                <w:szCs w:val="24"/>
+              </w:rPr>
+              <w:t>Communication Technology:</w:t>
             </w:r>
           </w:p>
         </w:tc>
@@ -1386,6 +1411,17 @@
                 <w:szCs w:val="24"/>
               </w:rPr>
             </w:pPr>
+            <w:r>
+              <w:rPr>
+                <w:rFonts w:ascii="Times New Roman" w:hAnsi="Times New Roman" w:cs="Times New Roman"/>
+                <w:bCs/>
+                <w:iCs/>
+                <w:color w:val="231F20"/>
+                <w:sz w:val="24"/>
+                <w:szCs w:val="24"/>
+              </w:rPr>
+              <w:t>Execution</w:t>
+            </w:r>
           </w:p>
         </w:tc>
         <w:tc>
@@ -1406,6 +1442,17 @@
                 <w:szCs w:val="24"/>
               </w:rPr>
             </w:pPr>
+            <w:r>
+              <w:rPr>
+                <w:rFonts w:ascii="Times New Roman" w:hAnsi="Times New Roman" w:cs="Times New Roman"/>
+                <w:bCs/>
+                <w:iCs/>
+                <w:color w:val="231F20"/>
+                <w:sz w:val="24"/>
+                <w:szCs w:val="24"/>
+              </w:rPr>
+              <w:t>Meetings:</w:t>
+            </w:r>
           </w:p>
         </w:tc>
       </w:tr>
@@ -1583,15 +1630,7 @@
                 <w:sz w:val="24"/>
                 <w:szCs w:val="24"/>
               </w:rPr>
-              <w:t xml:space="preserve">Risk </w:t>
-            </w:r>
-            <w:r>
-              <w:rPr>
-                <w:rFonts w:ascii="Times New Roman" w:hAnsi="Times New Roman" w:cs="Times New Roman"/>
-                <w:sz w:val="24"/>
-                <w:szCs w:val="24"/>
-              </w:rPr>
-              <w:t>Management</w:t>
+              <w:t>Risk Management</w:t>
             </w:r>
           </w:p>
         </w:tc>
@@ -2148,15 +2187,7 @@
                 <w:sz w:val="24"/>
                 <w:szCs w:val="24"/>
               </w:rPr>
-              <w:t>Time</w:t>
-            </w:r>
-            <w:r>
-              <w:rPr>
-                <w:rFonts w:ascii="Times New Roman" w:hAnsi="Times New Roman" w:cs="Times New Roman"/>
-                <w:sz w:val="24"/>
-                <w:szCs w:val="24"/>
-              </w:rPr>
-              <w:t xml:space="preserve"> Management</w:t>
+              <w:t>Time Management</w:t>
             </w:r>
           </w:p>
         </w:tc>
@@ -2319,6 +2350,14 @@
                 <w:szCs w:val="24"/>
               </w:rPr>
             </w:pPr>
+            <w:r>
+              <w:rPr>
+                <w:rFonts w:ascii="Times New Roman" w:hAnsi="Times New Roman" w:cs="Times New Roman"/>
+                <w:sz w:val="24"/>
+                <w:szCs w:val="24"/>
+              </w:rPr>
+              <w:t>Execution</w:t>
+            </w:r>
           </w:p>
         </w:tc>
         <w:tc>
@@ -2329,20 +2368,40 @@
             <w:pPr>
               <w:rPr>
                 <w:rFonts w:ascii="Times New Roman" w:hAnsi="Times New Roman" w:cs="Times New Roman"/>
-                <w:sz w:val="24"/>
-                <w:szCs w:val="24"/>
-              </w:rPr>
-            </w:pPr>
-            <w:r>
-              <w:rPr>
-                <w:rFonts w:ascii="Times New Roman" w:hAnsi="Times New Roman" w:cs="Times New Roman"/>
-                <w:bCs/>
-                <w:iCs/>
-                <w:color w:val="231F20"/>
-                <w:sz w:val="24"/>
-                <w:szCs w:val="24"/>
-              </w:rPr>
-              <w:t xml:space="preserve"> </w:t>
+                <w:bCs/>
+                <w:iCs/>
+                <w:color w:val="231F20"/>
+                <w:sz w:val="24"/>
+                <w:szCs w:val="24"/>
+              </w:rPr>
+            </w:pPr>
+            <w:r>
+              <w:rPr>
+                <w:rFonts w:ascii="Times New Roman" w:hAnsi="Times New Roman" w:cs="Times New Roman"/>
+                <w:bCs/>
+                <w:iCs/>
+                <w:color w:val="231F20"/>
+                <w:sz w:val="24"/>
+                <w:szCs w:val="24"/>
+              </w:rPr>
+              <w:t>Performance Reviews:</w:t>
+            </w:r>
+          </w:p>
+          <w:p>
+            <w:pPr>
+              <w:rPr>
+                <w:rFonts w:ascii="Times New Roman" w:hAnsi="Times New Roman" w:cs="Times New Roman"/>
+                <w:sz w:val="24"/>
+                <w:szCs w:val="24"/>
+              </w:rPr>
+            </w:pPr>
+            <w:r>
+              <w:rPr>
+                <w:rFonts w:ascii="Times New Roman" w:hAnsi="Times New Roman" w:cs="Times New Roman"/>
+                <w:sz w:val="24"/>
+                <w:szCs w:val="24"/>
+              </w:rPr>
+              <w:t>Conduct performance checking on tasks on a weekly basis.</w:t>
             </w:r>
           </w:p>
         </w:tc>
@@ -2555,6 +2614,14 @@
                 <w:szCs w:val="24"/>
               </w:rPr>
             </w:pPr>
+            <w:r>
+              <w:rPr>
+                <w:rFonts w:ascii="Times New Roman" w:hAnsi="Times New Roman" w:cs="Times New Roman"/>
+                <w:sz w:val="24"/>
+                <w:szCs w:val="24"/>
+              </w:rPr>
+              <w:t>Planning</w:t>
+            </w:r>
           </w:p>
         </w:tc>
         <w:tc>
@@ -2569,6 +2636,31 @@
                 <w:szCs w:val="24"/>
               </w:rPr>
             </w:pPr>
+            <w:r>
+              <w:rPr>
+                <w:rFonts w:ascii="Times New Roman" w:hAnsi="Times New Roman" w:cs="Times New Roman"/>
+                <w:sz w:val="24"/>
+                <w:szCs w:val="24"/>
+              </w:rPr>
+              <w:t>Resource Optimization Techniques:</w:t>
+            </w:r>
+          </w:p>
+          <w:p>
+            <w:pPr>
+              <w:rPr>
+                <w:rFonts w:ascii="Times New Roman" w:hAnsi="Times New Roman" w:cs="Times New Roman"/>
+                <w:sz w:val="24"/>
+                <w:szCs w:val="24"/>
+              </w:rPr>
+            </w:pPr>
+            <w:r>
+              <w:rPr>
+                <w:rFonts w:ascii="Times New Roman" w:hAnsi="Times New Roman" w:cs="Times New Roman"/>
+                <w:sz w:val="24"/>
+                <w:szCs w:val="24"/>
+              </w:rPr>
+              <w:t>Use the available hardware and software to perform as much as possible.</w:t>
+            </w:r>
           </w:p>
         </w:tc>
       </w:tr>
@@ -2614,15 +2706,7 @@
                 <w:sz w:val="24"/>
                 <w:szCs w:val="24"/>
               </w:rPr>
-              <w:t>Procurement</w:t>
-            </w:r>
-            <w:r>
-              <w:rPr>
-                <w:rFonts w:ascii="Times New Roman" w:hAnsi="Times New Roman" w:cs="Times New Roman"/>
-                <w:sz w:val="24"/>
-                <w:szCs w:val="24"/>
-              </w:rPr>
-              <w:t xml:space="preserve"> Management</w:t>
+              <w:t>Procurement Management</w:t>
             </w:r>
           </w:p>
         </w:tc>
@@ -2782,6 +2866,14 @@
                 <w:szCs w:val="24"/>
               </w:rPr>
             </w:pPr>
+            <w:r>
+              <w:rPr>
+                <w:rFonts w:ascii="Times New Roman" w:hAnsi="Times New Roman" w:cs="Times New Roman"/>
+                <w:sz w:val="24"/>
+                <w:szCs w:val="24"/>
+              </w:rPr>
+              <w:t>Planning</w:t>
+            </w:r>
           </w:p>
         </w:tc>
         <w:tc>
@@ -2799,13 +2891,27 @@
             <w:r>
               <w:rPr>
                 <w:rFonts w:ascii="Times New Roman" w:hAnsi="Times New Roman" w:cs="Times New Roman"/>
-                <w:bCs/>
-                <w:iCs/>
-                <w:color w:val="231F20"/>
-                <w:sz w:val="24"/>
-                <w:szCs w:val="24"/>
-              </w:rPr>
-              <w:t xml:space="preserve"> </w:t>
+                <w:sz w:val="24"/>
+                <w:szCs w:val="24"/>
+              </w:rPr>
+              <w:t>Make or Buy Analysis:</w:t>
+            </w:r>
+          </w:p>
+          <w:p>
+            <w:pPr>
+              <w:rPr>
+                <w:rFonts w:ascii="Times New Roman" w:hAnsi="Times New Roman" w:cs="Times New Roman"/>
+                <w:sz w:val="24"/>
+                <w:szCs w:val="24"/>
+              </w:rPr>
+            </w:pPr>
+            <w:r>
+              <w:rPr>
+                <w:rFonts w:ascii="Times New Roman" w:hAnsi="Times New Roman" w:cs="Times New Roman"/>
+                <w:sz w:val="24"/>
+                <w:szCs w:val="24"/>
+              </w:rPr>
+              <w:t>Only to buy things that are needed, some things can be hand-made for working on the project.</w:t>
             </w:r>
           </w:p>
         </w:tc>
@@ -2886,6 +2992,17 @@
                 <w:szCs w:val="24"/>
               </w:rPr>
             </w:pPr>
+            <w:r>
+              <w:rPr>
+                <w:rFonts w:ascii="Times New Roman" w:hAnsi="Times New Roman" w:cs="Times New Roman"/>
+                <w:bCs/>
+                <w:iCs/>
+                <w:color w:val="231F20"/>
+                <w:sz w:val="24"/>
+                <w:szCs w:val="24"/>
+              </w:rPr>
+              <w:t>Execution</w:t>
+            </w:r>
           </w:p>
         </w:tc>
         <w:tc>
@@ -2906,6 +3023,43 @@
                 <w:szCs w:val="24"/>
               </w:rPr>
             </w:pPr>
+            <w:r>
+              <w:rPr>
+                <w:rFonts w:ascii="Times New Roman" w:hAnsi="Times New Roman" w:cs="Times New Roman"/>
+                <w:bCs/>
+                <w:iCs/>
+                <w:color w:val="231F20"/>
+                <w:sz w:val="24"/>
+                <w:szCs w:val="24"/>
+              </w:rPr>
+              <w:t>Inspections and Audits:</w:t>
+            </w:r>
+          </w:p>
+          <w:p>
+            <w:pPr>
+              <w:autoSpaceDE w:val="0"/>
+              <w:autoSpaceDN w:val="0"/>
+              <w:adjustRightInd w:val="0"/>
+              <w:rPr>
+                <w:rFonts w:ascii="Times New Roman" w:hAnsi="Times New Roman" w:cs="Times New Roman"/>
+                <w:bCs/>
+                <w:iCs/>
+                <w:color w:val="231F20"/>
+                <w:sz w:val="24"/>
+                <w:szCs w:val="24"/>
+              </w:rPr>
+            </w:pPr>
+            <w:r>
+              <w:rPr>
+                <w:rFonts w:ascii="Times New Roman" w:hAnsi="Times New Roman" w:cs="Times New Roman"/>
+                <w:bCs/>
+                <w:iCs/>
+                <w:color w:val="231F20"/>
+                <w:sz w:val="24"/>
+                <w:szCs w:val="24"/>
+              </w:rPr>
+              <w:t>Perform inspections on the items that have bought for the project use.</w:t>
+            </w:r>
           </w:p>
         </w:tc>
       </w:tr>
@@ -2970,6 +3124,14 @@
                 <w:szCs w:val="24"/>
               </w:rPr>
             </w:pPr>
+            <w:r>
+              <w:rPr>
+                <w:rFonts w:ascii="Times New Roman" w:hAnsi="Times New Roman" w:cs="Times New Roman"/>
+                <w:sz w:val="24"/>
+                <w:szCs w:val="24"/>
+              </w:rPr>
+              <w:t>Planning</w:t>
+            </w:r>
           </w:p>
         </w:tc>
         <w:tc>
@@ -2984,6 +3146,31 @@
                 <w:szCs w:val="24"/>
               </w:rPr>
             </w:pPr>
+            <w:r>
+              <w:rPr>
+                <w:rFonts w:ascii="Times New Roman" w:hAnsi="Times New Roman" w:cs="Times New Roman"/>
+                <w:sz w:val="24"/>
+                <w:szCs w:val="24"/>
+              </w:rPr>
+              <w:t>Resource Optimization Techniques:</w:t>
+            </w:r>
+          </w:p>
+          <w:p>
+            <w:pPr>
+              <w:rPr>
+                <w:rFonts w:ascii="Times New Roman" w:hAnsi="Times New Roman" w:cs="Times New Roman"/>
+                <w:sz w:val="24"/>
+                <w:szCs w:val="24"/>
+              </w:rPr>
+            </w:pPr>
+            <w:r>
+              <w:rPr>
+                <w:rFonts w:ascii="Times New Roman" w:hAnsi="Times New Roman" w:cs="Times New Roman"/>
+                <w:sz w:val="24"/>
+                <w:szCs w:val="24"/>
+              </w:rPr>
+              <w:t>Use the available hardware and software to perform as much as possible.</w:t>
+            </w:r>
           </w:p>
         </w:tc>
       </w:tr>
@@ -3023,15 +3210,7 @@
                 <w:sz w:val="24"/>
                 <w:szCs w:val="24"/>
               </w:rPr>
-              <w:t>Quality</w:t>
-            </w:r>
-            <w:r>
-              <w:rPr>
-                <w:rFonts w:ascii="Times New Roman" w:hAnsi="Times New Roman" w:cs="Times New Roman"/>
-                <w:sz w:val="24"/>
-                <w:szCs w:val="24"/>
-              </w:rPr>
-              <w:t xml:space="preserve"> Management</w:t>
+              <w:t>Quality Management</w:t>
             </w:r>
           </w:p>
         </w:tc>
@@ -3191,6 +3370,14 @@
                 <w:szCs w:val="24"/>
               </w:rPr>
             </w:pPr>
+            <w:r>
+              <w:rPr>
+                <w:rFonts w:ascii="Times New Roman" w:hAnsi="Times New Roman" w:cs="Times New Roman"/>
+                <w:sz w:val="24"/>
+                <w:szCs w:val="24"/>
+              </w:rPr>
+              <w:t>Planning</w:t>
+            </w:r>
           </w:p>
         </w:tc>
         <w:tc>
@@ -3208,13 +3395,27 @@
             <w:r>
               <w:rPr>
                 <w:rFonts w:ascii="Times New Roman" w:hAnsi="Times New Roman" w:cs="Times New Roman"/>
-                <w:bCs/>
-                <w:iCs/>
-                <w:color w:val="231F20"/>
-                <w:sz w:val="24"/>
-                <w:szCs w:val="24"/>
-              </w:rPr>
-              <w:t xml:space="preserve"> </w:t>
+                <w:sz w:val="24"/>
+                <w:szCs w:val="24"/>
+              </w:rPr>
+              <w:t>Make or Buy Analysis:</w:t>
+            </w:r>
+          </w:p>
+          <w:p>
+            <w:pPr>
+              <w:rPr>
+                <w:rFonts w:ascii="Times New Roman" w:hAnsi="Times New Roman" w:cs="Times New Roman"/>
+                <w:sz w:val="24"/>
+                <w:szCs w:val="24"/>
+              </w:rPr>
+            </w:pPr>
+            <w:r>
+              <w:rPr>
+                <w:rFonts w:ascii="Times New Roman" w:hAnsi="Times New Roman" w:cs="Times New Roman"/>
+                <w:sz w:val="24"/>
+                <w:szCs w:val="24"/>
+              </w:rPr>
+              <w:t>Only to buy things that are needed, some things can be hand-made for working on the project.</w:t>
             </w:r>
           </w:p>
         </w:tc>
@@ -3427,6 +3628,14 @@
                 <w:szCs w:val="24"/>
               </w:rPr>
             </w:pPr>
+            <w:r>
+              <w:rPr>
+                <w:rFonts w:ascii="Times New Roman" w:hAnsi="Times New Roman" w:cs="Times New Roman"/>
+                <w:sz w:val="24"/>
+                <w:szCs w:val="24"/>
+              </w:rPr>
+              <w:t>Planning</w:t>
+            </w:r>
           </w:p>
         </w:tc>
         <w:tc>
@@ -3441,6 +3650,31 @@
                 <w:szCs w:val="24"/>
               </w:rPr>
             </w:pPr>
+            <w:r>
+              <w:rPr>
+                <w:rFonts w:ascii="Times New Roman" w:hAnsi="Times New Roman" w:cs="Times New Roman"/>
+                <w:sz w:val="24"/>
+                <w:szCs w:val="24"/>
+              </w:rPr>
+              <w:t>Resource Optimization Techniques:</w:t>
+            </w:r>
+          </w:p>
+          <w:p>
+            <w:pPr>
+              <w:rPr>
+                <w:rFonts w:ascii="Times New Roman" w:hAnsi="Times New Roman" w:cs="Times New Roman"/>
+                <w:sz w:val="24"/>
+                <w:szCs w:val="24"/>
+              </w:rPr>
+            </w:pPr>
+            <w:r>
+              <w:rPr>
+                <w:rFonts w:ascii="Times New Roman" w:hAnsi="Times New Roman" w:cs="Times New Roman"/>
+                <w:sz w:val="24"/>
+                <w:szCs w:val="24"/>
+              </w:rPr>
+              <w:t>Use the available hardware and software to perform as much as possible.</w:t>
+            </w:r>
           </w:p>
         </w:tc>
       </w:tr>
@@ -3481,15 +3715,7 @@
                 <w:szCs w:val="24"/>
               </w:rPr>
               <w:lastRenderedPageBreak/>
-              <w:t xml:space="preserve">Scope </w:t>
-            </w:r>
-            <w:r>
-              <w:rPr>
-                <w:rFonts w:ascii="Times New Roman" w:hAnsi="Times New Roman" w:cs="Times New Roman"/>
-                <w:sz w:val="24"/>
-                <w:szCs w:val="24"/>
-              </w:rPr>
-              <w:t>Management</w:t>
+              <w:t>Scope Management</w:t>
             </w:r>
           </w:p>
         </w:tc>
@@ -3649,6 +3875,14 @@
                 <w:szCs w:val="24"/>
               </w:rPr>
             </w:pPr>
+            <w:r>
+              <w:rPr>
+                <w:rFonts w:ascii="Times New Roman" w:hAnsi="Times New Roman" w:cs="Times New Roman"/>
+                <w:sz w:val="24"/>
+                <w:szCs w:val="24"/>
+              </w:rPr>
+              <w:t>Initiation</w:t>
+            </w:r>
           </w:p>
         </w:tc>
         <w:tc>
@@ -3674,6 +3908,8 @@
               </w:rPr>
               <w:t xml:space="preserve"> </w:t>
             </w:r>
+            <w:bookmarkStart w:id="0" w:name="_GoBack"/>
+            <w:bookmarkEnd w:id="0"/>
           </w:p>
         </w:tc>
       </w:tr>
@@ -3753,6 +3989,17 @@
                 <w:szCs w:val="24"/>
               </w:rPr>
             </w:pPr>
+            <w:r>
+              <w:rPr>
+                <w:rFonts w:ascii="Times New Roman" w:hAnsi="Times New Roman" w:cs="Times New Roman"/>
+                <w:bCs/>
+                <w:iCs/>
+                <w:color w:val="231F20"/>
+                <w:sz w:val="24"/>
+                <w:szCs w:val="24"/>
+              </w:rPr>
+              <w:t>Initiation</w:t>
+            </w:r>
           </w:p>
         </w:tc>
         <w:tc>
@@ -3837,6 +4084,14 @@
                 <w:szCs w:val="24"/>
               </w:rPr>
             </w:pPr>
+            <w:r>
+              <w:rPr>
+                <w:rFonts w:ascii="Times New Roman" w:hAnsi="Times New Roman" w:cs="Times New Roman"/>
+                <w:sz w:val="24"/>
+                <w:szCs w:val="24"/>
+              </w:rPr>
+              <w:t>Execution</w:t>
+            </w:r>
           </w:p>
         </w:tc>
         <w:tc>

</xml_diff>

<commit_message>
Table of Issues Update
All the remaining managements have been filled, #INEEDHEALING
</commit_message>
<xml_diff>
--- a/Table of issues.docx
+++ b/Table of issues.docx
@@ -10,14 +10,6 @@
           <w:szCs w:val="24"/>
         </w:rPr>
       </w:pPr>
-      <w:r>
-        <w:rPr>
-          <w:rFonts w:ascii="Times New Roman" w:hAnsi="Times New Roman" w:cs="Times New Roman"/>
-          <w:sz w:val="24"/>
-          <w:szCs w:val="24"/>
-        </w:rPr>
-        <w:t>Scope Management</w:t>
-      </w:r>
     </w:p>
     <w:tbl>
       <w:tblPr>
@@ -771,7 +763,7 @@
                 <w:sz w:val="24"/>
                 <w:szCs w:val="24"/>
               </w:rPr>
-              <w:t>Execution</w:t>
+              <w:t>Initiation</w:t>
             </w:r>
           </w:p>
         </w:tc>
@@ -783,34 +775,40 @@
             <w:pPr>
               <w:rPr>
                 <w:rFonts w:ascii="Times New Roman" w:hAnsi="Times New Roman" w:cs="Times New Roman"/>
-                <w:sz w:val="24"/>
-                <w:szCs w:val="24"/>
-              </w:rPr>
-            </w:pPr>
-            <w:r>
-              <w:rPr>
-                <w:rFonts w:ascii="Times New Roman" w:hAnsi="Times New Roman" w:cs="Times New Roman"/>
-                <w:sz w:val="24"/>
-                <w:szCs w:val="24"/>
-              </w:rPr>
-              <w:t>Observation &amp; Conversation:</w:t>
-            </w:r>
-          </w:p>
-          <w:p>
-            <w:pPr>
-              <w:rPr>
-                <w:rFonts w:ascii="Times New Roman" w:hAnsi="Times New Roman" w:cs="Times New Roman"/>
-                <w:sz w:val="24"/>
-                <w:szCs w:val="24"/>
-              </w:rPr>
-            </w:pPr>
-            <w:r>
-              <w:rPr>
-                <w:rFonts w:ascii="Times New Roman" w:hAnsi="Times New Roman" w:cs="Times New Roman"/>
-                <w:sz w:val="24"/>
-                <w:szCs w:val="24"/>
-              </w:rPr>
-              <w:t>Observing employees and have conversation among employees to know current progress of the project.</w:t>
+                <w:bCs/>
+                <w:iCs/>
+                <w:color w:val="231F20"/>
+                <w:sz w:val="24"/>
+                <w:szCs w:val="24"/>
+              </w:rPr>
+            </w:pPr>
+            <w:r>
+              <w:rPr>
+                <w:rFonts w:ascii="Times New Roman" w:hAnsi="Times New Roman" w:cs="Times New Roman"/>
+                <w:bCs/>
+                <w:iCs/>
+                <w:color w:val="231F20"/>
+                <w:sz w:val="24"/>
+                <w:szCs w:val="24"/>
+              </w:rPr>
+              <w:t>Pre-Assignment:</w:t>
+            </w:r>
+          </w:p>
+          <w:p>
+            <w:pPr>
+              <w:rPr>
+                <w:rFonts w:ascii="Times New Roman" w:hAnsi="Times New Roman" w:cs="Times New Roman"/>
+                <w:sz w:val="24"/>
+                <w:szCs w:val="24"/>
+              </w:rPr>
+            </w:pPr>
+            <w:r>
+              <w:rPr>
+                <w:rFonts w:ascii="Times New Roman" w:hAnsi="Times New Roman" w:cs="Times New Roman"/>
+                <w:sz w:val="24"/>
+                <w:szCs w:val="24"/>
+              </w:rPr>
+              <w:t>Assigning teammates to work on tasks following the WBS and provide regular updates to the project manager.</w:t>
             </w:r>
           </w:p>
         </w:tc>
@@ -1336,7 +1334,24 @@
                 <w:sz w:val="24"/>
                 <w:szCs w:val="24"/>
               </w:rPr>
-              <w:t>Communication Technology:</w:t>
+              <w:t>Communication Requirement Analysis:</w:t>
+            </w:r>
+          </w:p>
+          <w:p>
+            <w:pPr>
+              <w:rPr>
+                <w:rFonts w:ascii="Times New Roman" w:hAnsi="Times New Roman" w:cs="Times New Roman"/>
+                <w:sz w:val="24"/>
+                <w:szCs w:val="24"/>
+              </w:rPr>
+            </w:pPr>
+            <w:r>
+              <w:rPr>
+                <w:rFonts w:ascii="Times New Roman" w:hAnsi="Times New Roman" w:cs="Times New Roman"/>
+                <w:sz w:val="24"/>
+                <w:szCs w:val="24"/>
+              </w:rPr>
+              <w:t>Determine all stakeholders means of communications, calling intervals and recommended timing plus the duration</w:t>
             </w:r>
           </w:p>
         </w:tc>
@@ -1404,23 +1419,48 @@
             <w:pPr>
               <w:rPr>
                 <w:rFonts w:ascii="Times New Roman" w:hAnsi="Times New Roman" w:cs="Times New Roman"/>
-                <w:bCs/>
-                <w:iCs/>
-                <w:color w:val="231F20"/>
-                <w:sz w:val="24"/>
-                <w:szCs w:val="24"/>
-              </w:rPr>
-            </w:pPr>
-            <w:r>
-              <w:rPr>
-                <w:rFonts w:ascii="Times New Roman" w:hAnsi="Times New Roman" w:cs="Times New Roman"/>
-                <w:bCs/>
-                <w:iCs/>
-                <w:color w:val="231F20"/>
-                <w:sz w:val="24"/>
-                <w:szCs w:val="24"/>
-              </w:rPr>
-              <w:t>Execution</w:t>
+                <w:sz w:val="24"/>
+                <w:szCs w:val="24"/>
+              </w:rPr>
+            </w:pPr>
+            <w:r>
+              <w:rPr>
+                <w:rFonts w:ascii="Times New Roman" w:hAnsi="Times New Roman" w:cs="Times New Roman"/>
+                <w:sz w:val="24"/>
+                <w:szCs w:val="24"/>
+              </w:rPr>
+              <w:t>Initiation</w:t>
+            </w:r>
+            <w:r>
+              <w:rPr>
+                <w:rFonts w:ascii="Times New Roman" w:hAnsi="Times New Roman" w:cs="Times New Roman"/>
+                <w:sz w:val="24"/>
+                <w:szCs w:val="24"/>
+              </w:rPr>
+              <w:t>;</w:t>
+            </w:r>
+          </w:p>
+          <w:p>
+            <w:pPr>
+              <w:rPr>
+                <w:rFonts w:ascii="Times New Roman" w:hAnsi="Times New Roman" w:cs="Times New Roman"/>
+                <w:bCs/>
+                <w:iCs/>
+                <w:color w:val="231F20"/>
+                <w:sz w:val="24"/>
+                <w:szCs w:val="24"/>
+              </w:rPr>
+            </w:pPr>
+            <w:r>
+              <w:rPr>
+                <w:rFonts w:ascii="Times New Roman" w:hAnsi="Times New Roman" w:cs="Times New Roman"/>
+                <w:bCs/>
+                <w:iCs/>
+                <w:color w:val="231F20"/>
+                <w:sz w:val="24"/>
+                <w:szCs w:val="24"/>
+              </w:rPr>
+              <w:t>Planning</w:t>
             </w:r>
           </w:p>
         </w:tc>
@@ -1452,6 +1492,99 @@
                 <w:szCs w:val="24"/>
               </w:rPr>
               <w:t>Meetings:</w:t>
+            </w:r>
+          </w:p>
+          <w:p>
+            <w:pPr>
+              <w:autoSpaceDE w:val="0"/>
+              <w:autoSpaceDN w:val="0"/>
+              <w:adjustRightInd w:val="0"/>
+              <w:rPr>
+                <w:rFonts w:ascii="Times New Roman" w:hAnsi="Times New Roman" w:cs="Times New Roman"/>
+                <w:bCs/>
+                <w:iCs/>
+                <w:color w:val="231F20"/>
+                <w:sz w:val="24"/>
+                <w:szCs w:val="24"/>
+              </w:rPr>
+            </w:pPr>
+            <w:r>
+              <w:rPr>
+                <w:rFonts w:ascii="Times New Roman" w:hAnsi="Times New Roman" w:cs="Times New Roman"/>
+                <w:bCs/>
+                <w:iCs/>
+                <w:color w:val="231F20"/>
+                <w:sz w:val="24"/>
+                <w:szCs w:val="24"/>
+              </w:rPr>
+              <w:t>Gathers the stakeholders for a face to face deliver more on the working requirements for a complete and centralized WBS.</w:t>
+            </w:r>
+          </w:p>
+          <w:p>
+            <w:pPr>
+              <w:autoSpaceDE w:val="0"/>
+              <w:autoSpaceDN w:val="0"/>
+              <w:adjustRightInd w:val="0"/>
+              <w:rPr>
+                <w:rFonts w:ascii="Times New Roman" w:hAnsi="Times New Roman" w:cs="Times New Roman"/>
+                <w:bCs/>
+                <w:iCs/>
+                <w:color w:val="231F20"/>
+                <w:sz w:val="24"/>
+                <w:szCs w:val="24"/>
+              </w:rPr>
+            </w:pPr>
+          </w:p>
+          <w:p>
+            <w:pPr>
+              <w:autoSpaceDE w:val="0"/>
+              <w:autoSpaceDN w:val="0"/>
+              <w:adjustRightInd w:val="0"/>
+              <w:rPr>
+                <w:rFonts w:ascii="Times New Roman" w:hAnsi="Times New Roman" w:cs="Times New Roman"/>
+                <w:bCs/>
+                <w:iCs/>
+                <w:color w:val="231F20"/>
+                <w:sz w:val="24"/>
+                <w:szCs w:val="24"/>
+              </w:rPr>
+            </w:pPr>
+            <w:r>
+              <w:rPr>
+                <w:rFonts w:ascii="Times New Roman" w:hAnsi="Times New Roman" w:cs="Times New Roman"/>
+                <w:bCs/>
+                <w:iCs/>
+                <w:color w:val="231F20"/>
+                <w:sz w:val="24"/>
+                <w:szCs w:val="24"/>
+              </w:rPr>
+              <w:t>Status Report:</w:t>
+            </w:r>
+          </w:p>
+          <w:p>
+            <w:pPr>
+              <w:autoSpaceDE w:val="0"/>
+              <w:autoSpaceDN w:val="0"/>
+              <w:adjustRightInd w:val="0"/>
+              <w:rPr>
+                <w:rFonts w:ascii="Times New Roman" w:hAnsi="Times New Roman" w:cs="Times New Roman"/>
+                <w:bCs/>
+                <w:iCs/>
+                <w:color w:val="231F20"/>
+                <w:sz w:val="24"/>
+                <w:szCs w:val="24"/>
+              </w:rPr>
+            </w:pPr>
+            <w:r>
+              <w:rPr>
+                <w:rFonts w:ascii="Times New Roman" w:hAnsi="Times New Roman" w:cs="Times New Roman"/>
+                <w:bCs/>
+                <w:iCs/>
+                <w:color w:val="231F20"/>
+                <w:sz w:val="24"/>
+                <w:szCs w:val="24"/>
+              </w:rPr>
+              <w:t>At each point milestone of the project timeline, a report would be delivered to the pro00ject management sections to review the activities performance.</w:t>
             </w:r>
           </w:p>
         </w:tc>
@@ -2356,8 +2489,18 @@
                 <w:sz w:val="24"/>
                 <w:szCs w:val="24"/>
               </w:rPr>
-              <w:t>Execution</w:t>
-            </w:r>
+              <w:t>Monitoring &amp; Controlling</w:t>
+            </w:r>
+          </w:p>
+          <w:p>
+            <w:pPr>
+              <w:jc w:val="center"/>
+              <w:rPr>
+                <w:rFonts w:ascii="Times New Roman" w:hAnsi="Times New Roman" w:cs="Times New Roman"/>
+                <w:sz w:val="24"/>
+                <w:szCs w:val="24"/>
+              </w:rPr>
+            </w:pPr>
           </w:p>
         </w:tc>
         <w:tc>
@@ -2384,24 +2527,24 @@
                 <w:sz w:val="24"/>
                 <w:szCs w:val="24"/>
               </w:rPr>
-              <w:t>Performance Reviews:</w:t>
-            </w:r>
-          </w:p>
-          <w:p>
-            <w:pPr>
-              <w:rPr>
-                <w:rFonts w:ascii="Times New Roman" w:hAnsi="Times New Roman" w:cs="Times New Roman"/>
-                <w:sz w:val="24"/>
-                <w:szCs w:val="24"/>
-              </w:rPr>
-            </w:pPr>
-            <w:r>
-              <w:rPr>
-                <w:rFonts w:ascii="Times New Roman" w:hAnsi="Times New Roman" w:cs="Times New Roman"/>
-                <w:sz w:val="24"/>
-                <w:szCs w:val="24"/>
-              </w:rPr>
-              <w:t>Conduct performance checking on tasks on a weekly basis.</w:t>
+              <w:t>Meetings:</w:t>
+            </w:r>
+          </w:p>
+          <w:p>
+            <w:pPr>
+              <w:rPr>
+                <w:rFonts w:ascii="Times New Roman" w:hAnsi="Times New Roman" w:cs="Times New Roman"/>
+                <w:sz w:val="24"/>
+                <w:szCs w:val="24"/>
+              </w:rPr>
+            </w:pPr>
+            <w:r>
+              <w:rPr>
+                <w:rFonts w:ascii="Times New Roman" w:hAnsi="Times New Roman" w:cs="Times New Roman"/>
+                <w:sz w:val="24"/>
+                <w:szCs w:val="24"/>
+              </w:rPr>
+              <w:t>Perform constant checking on employees and keep up with the progress for all department head managers.</w:t>
             </w:r>
           </w:p>
         </w:tc>
@@ -2659,7 +2802,7 @@
                 <w:sz w:val="24"/>
                 <w:szCs w:val="24"/>
               </w:rPr>
-              <w:t>Use the available hardware and software to perform as much as possible.</w:t>
+              <w:t>Without any delay, employees are to start work with what they have</w:t>
             </w:r>
           </w:p>
         </w:tc>
@@ -2872,7 +3015,7 @@
                 <w:sz w:val="24"/>
                 <w:szCs w:val="24"/>
               </w:rPr>
-              <w:t>Planning</w:t>
+              <w:t>Execution</w:t>
             </w:r>
           </w:p>
         </w:tc>
@@ -2884,34 +3027,57 @@
             <w:pPr>
               <w:rPr>
                 <w:rFonts w:ascii="Times New Roman" w:hAnsi="Times New Roman" w:cs="Times New Roman"/>
-                <w:sz w:val="24"/>
-                <w:szCs w:val="24"/>
-              </w:rPr>
-            </w:pPr>
-            <w:r>
-              <w:rPr>
-                <w:rFonts w:ascii="Times New Roman" w:hAnsi="Times New Roman" w:cs="Times New Roman"/>
-                <w:sz w:val="24"/>
-                <w:szCs w:val="24"/>
-              </w:rPr>
-              <w:t>Make or Buy Analysis:</w:t>
-            </w:r>
-          </w:p>
-          <w:p>
-            <w:pPr>
-              <w:rPr>
-                <w:rFonts w:ascii="Times New Roman" w:hAnsi="Times New Roman" w:cs="Times New Roman"/>
-                <w:sz w:val="24"/>
-                <w:szCs w:val="24"/>
-              </w:rPr>
-            </w:pPr>
-            <w:r>
-              <w:rPr>
-                <w:rFonts w:ascii="Times New Roman" w:hAnsi="Times New Roman" w:cs="Times New Roman"/>
-                <w:sz w:val="24"/>
-                <w:szCs w:val="24"/>
-              </w:rPr>
-              <w:t>Only to buy things that are needed, some things can be hand-made for working on the project.</w:t>
+                <w:bCs/>
+                <w:iCs/>
+                <w:color w:val="231F20"/>
+                <w:sz w:val="24"/>
+                <w:szCs w:val="24"/>
+              </w:rPr>
+            </w:pPr>
+            <w:r>
+              <w:rPr>
+                <w:rFonts w:ascii="Times New Roman" w:hAnsi="Times New Roman" w:cs="Times New Roman"/>
+                <w:bCs/>
+                <w:iCs/>
+                <w:color w:val="231F20"/>
+                <w:sz w:val="24"/>
+                <w:szCs w:val="24"/>
+              </w:rPr>
+              <w:t>Inspections and Audits:</w:t>
+            </w:r>
+          </w:p>
+          <w:p>
+            <w:pPr>
+              <w:rPr>
+                <w:rFonts w:ascii="Times New Roman" w:hAnsi="Times New Roman" w:cs="Times New Roman"/>
+                <w:bCs/>
+                <w:iCs/>
+                <w:color w:val="231F20"/>
+                <w:sz w:val="24"/>
+                <w:szCs w:val="24"/>
+              </w:rPr>
+            </w:pPr>
+            <w:r>
+              <w:rPr>
+                <w:rFonts w:ascii="Times New Roman" w:hAnsi="Times New Roman" w:cs="Times New Roman"/>
+                <w:bCs/>
+                <w:iCs/>
+                <w:color w:val="231F20"/>
+                <w:sz w:val="24"/>
+                <w:szCs w:val="24"/>
+              </w:rPr>
+              <w:t xml:space="preserve">Having inspections and audits to </w:t>
+            </w:r>
+            <w:r>
+              <w:rPr>
+                <w:rFonts w:ascii="Times New Roman" w:hAnsi="Times New Roman" w:cs="Times New Roman"/>
+                <w:bCs/>
+                <w:iCs/>
+                <w:color w:val="231F20"/>
+                <w:sz w:val="24"/>
+                <w:szCs w:val="24"/>
+              </w:rPr>
+              <w:t>confirm supplies from suppliers.</w:t>
             </w:r>
           </w:p>
         </w:tc>
@@ -3001,7 +3167,7 @@
                 <w:sz w:val="24"/>
                 <w:szCs w:val="24"/>
               </w:rPr>
-              <w:t>Execution</w:t>
+              <w:t>Planning</w:t>
             </w:r>
           </w:p>
         </w:tc>
@@ -3032,7 +3198,7 @@
                 <w:sz w:val="24"/>
                 <w:szCs w:val="24"/>
               </w:rPr>
-              <w:t>Inspections and Audits:</w:t>
+              <w:t>Expert Judgement:</w:t>
             </w:r>
           </w:p>
           <w:p>
@@ -3058,7 +3224,7 @@
                 <w:sz w:val="24"/>
                 <w:szCs w:val="24"/>
               </w:rPr>
-              <w:t>Perform inspections on the items that have bought for the project use.</w:t>
+              <w:t>Get the latest and most powerful hardware technical specifications so the requirement to go for higher specifications would be very small change.</w:t>
             </w:r>
           </w:p>
         </w:tc>
@@ -3152,24 +3318,545 @@
                 <w:sz w:val="24"/>
                 <w:szCs w:val="24"/>
               </w:rPr>
-              <w:t>Resource Optimization Techniques:</w:t>
-            </w:r>
-          </w:p>
-          <w:p>
-            <w:pPr>
-              <w:rPr>
-                <w:rFonts w:ascii="Times New Roman" w:hAnsi="Times New Roman" w:cs="Times New Roman"/>
-                <w:sz w:val="24"/>
-                <w:szCs w:val="24"/>
-              </w:rPr>
-            </w:pPr>
-            <w:r>
-              <w:rPr>
-                <w:rFonts w:ascii="Times New Roman" w:hAnsi="Times New Roman" w:cs="Times New Roman"/>
-                <w:sz w:val="24"/>
-                <w:szCs w:val="24"/>
-              </w:rPr>
-              <w:t>Use the available hardware and software to perform as much as possible.</w:t>
+              <w:t>Performance Reporting:</w:t>
+            </w:r>
+          </w:p>
+          <w:p>
+            <w:pPr>
+              <w:rPr>
+                <w:rFonts w:ascii="Times New Roman" w:hAnsi="Times New Roman" w:cs="Times New Roman"/>
+                <w:sz w:val="24"/>
+                <w:szCs w:val="24"/>
+              </w:rPr>
+            </w:pPr>
+            <w:r>
+              <w:rPr>
+                <w:rFonts w:ascii="Times New Roman" w:hAnsi="Times New Roman" w:cs="Times New Roman"/>
+                <w:sz w:val="24"/>
+                <w:szCs w:val="24"/>
+              </w:rPr>
+              <w:t>Performance updates need to be provided to the project manager, the project manager will be able to handle the issues and updates needed to be provided to the stakeholders and the suppliers for the supplies.</w:t>
+            </w:r>
+          </w:p>
+        </w:tc>
+      </w:tr>
+    </w:tbl>
+    <w:p/>
+    <w:p>
+      <w:r>
+        <w:br w:type="page"/>
+      </w:r>
+    </w:p>
+    <w:p>
+      <w:bookmarkStart w:id="0" w:name="_GoBack"/>
+      <w:bookmarkEnd w:id="0"/>
+    </w:p>
+    <w:tbl>
+      <w:tblPr>
+        <w:tblStyle w:val="TableGrid"/>
+        <w:tblW w:w="10055" w:type="dxa"/>
+        <w:tblLook w:val="04A0" w:firstRow="1" w:lastRow="0" w:firstColumn="1" w:lastColumn="0" w:noHBand="0" w:noVBand="1"/>
+      </w:tblPr>
+      <w:tblGrid>
+        <w:gridCol w:w="1180"/>
+        <w:gridCol w:w="2865"/>
+        <w:gridCol w:w="1833"/>
+        <w:gridCol w:w="4163"/>
+        <w:gridCol w:w="14"/>
+      </w:tblGrid>
+      <w:tr>
+        <w:tc>
+          <w:tcPr>
+            <w:tcW w:w="10055" w:type="dxa"/>
+            <w:gridSpan w:val="5"/>
+          </w:tcPr>
+          <w:p>
+            <w:pPr>
+              <w:jc w:val="center"/>
+              <w:rPr>
+                <w:rFonts w:ascii="Times New Roman" w:hAnsi="Times New Roman" w:cs="Times New Roman"/>
+                <w:sz w:val="24"/>
+                <w:szCs w:val="24"/>
+              </w:rPr>
+            </w:pPr>
+            <w:r>
+              <w:rPr>
+                <w:rFonts w:ascii="Times New Roman" w:hAnsi="Times New Roman" w:cs="Times New Roman"/>
+                <w:sz w:val="24"/>
+                <w:szCs w:val="24"/>
+              </w:rPr>
+              <w:t>Quality Management</w:t>
+            </w:r>
+          </w:p>
+        </w:tc>
+      </w:tr>
+      <w:tr>
+        <w:trPr>
+          <w:gridAfter w:val="1"/>
+          <w:wAfter w:w="14" w:type="dxa"/>
+        </w:trPr>
+        <w:tc>
+          <w:tcPr>
+            <w:tcW w:w="1180" w:type="dxa"/>
+          </w:tcPr>
+          <w:p>
+            <w:pPr>
+              <w:rPr>
+                <w:rFonts w:ascii="Times New Roman" w:hAnsi="Times New Roman" w:cs="Times New Roman"/>
+                <w:sz w:val="24"/>
+                <w:szCs w:val="24"/>
+              </w:rPr>
+            </w:pPr>
+            <w:r>
+              <w:rPr>
+                <w:rFonts w:ascii="Times New Roman" w:hAnsi="Times New Roman" w:cs="Times New Roman"/>
+                <w:sz w:val="24"/>
+                <w:szCs w:val="24"/>
+              </w:rPr>
+              <w:t>Issue No.</w:t>
+            </w:r>
+          </w:p>
+        </w:tc>
+        <w:tc>
+          <w:tcPr>
+            <w:tcW w:w="2865" w:type="dxa"/>
+          </w:tcPr>
+          <w:p>
+            <w:pPr>
+              <w:rPr>
+                <w:rFonts w:ascii="Times New Roman" w:hAnsi="Times New Roman" w:cs="Times New Roman"/>
+                <w:sz w:val="24"/>
+                <w:szCs w:val="24"/>
+              </w:rPr>
+            </w:pPr>
+            <w:r>
+              <w:rPr>
+                <w:rFonts w:ascii="Times New Roman" w:hAnsi="Times New Roman" w:cs="Times New Roman"/>
+                <w:sz w:val="24"/>
+                <w:szCs w:val="24"/>
+              </w:rPr>
+              <w:t>Issues</w:t>
+            </w:r>
+          </w:p>
+        </w:tc>
+        <w:tc>
+          <w:tcPr>
+            <w:tcW w:w="1833" w:type="dxa"/>
+          </w:tcPr>
+          <w:p>
+            <w:pPr>
+              <w:rPr>
+                <w:rFonts w:ascii="Times New Roman" w:hAnsi="Times New Roman" w:cs="Times New Roman"/>
+                <w:sz w:val="24"/>
+                <w:szCs w:val="24"/>
+              </w:rPr>
+            </w:pPr>
+            <w:r>
+              <w:rPr>
+                <w:rFonts w:ascii="Times New Roman" w:hAnsi="Times New Roman" w:cs="Times New Roman"/>
+                <w:sz w:val="24"/>
+                <w:szCs w:val="24"/>
+              </w:rPr>
+              <w:t>Project Management Process</w:t>
+            </w:r>
+          </w:p>
+        </w:tc>
+        <w:tc>
+          <w:tcPr>
+            <w:tcW w:w="4163" w:type="dxa"/>
+          </w:tcPr>
+          <w:p>
+            <w:pPr>
+              <w:rPr>
+                <w:rFonts w:ascii="Times New Roman" w:hAnsi="Times New Roman" w:cs="Times New Roman"/>
+                <w:sz w:val="24"/>
+                <w:szCs w:val="24"/>
+              </w:rPr>
+            </w:pPr>
+            <w:r>
+              <w:rPr>
+                <w:rFonts w:ascii="Times New Roman" w:hAnsi="Times New Roman" w:cs="Times New Roman"/>
+                <w:sz w:val="24"/>
+                <w:szCs w:val="24"/>
+              </w:rPr>
+              <w:t>Tools &amp; Technique</w:t>
+            </w:r>
+          </w:p>
+        </w:tc>
+      </w:tr>
+      <w:tr>
+        <w:trPr>
+          <w:gridAfter w:val="1"/>
+          <w:wAfter w:w="14" w:type="dxa"/>
+        </w:trPr>
+        <w:tc>
+          <w:tcPr>
+            <w:tcW w:w="1180" w:type="dxa"/>
+          </w:tcPr>
+          <w:p>
+            <w:pPr>
+              <w:rPr>
+                <w:rFonts w:ascii="Times New Roman" w:hAnsi="Times New Roman" w:cs="Times New Roman"/>
+                <w:sz w:val="24"/>
+                <w:szCs w:val="24"/>
+              </w:rPr>
+            </w:pPr>
+            <w:r>
+              <w:rPr>
+                <w:rFonts w:ascii="Times New Roman" w:hAnsi="Times New Roman" w:cs="Times New Roman"/>
+                <w:sz w:val="24"/>
+                <w:szCs w:val="24"/>
+              </w:rPr>
+              <w:t>9</w:t>
+            </w:r>
+          </w:p>
+        </w:tc>
+        <w:tc>
+          <w:tcPr>
+            <w:tcW w:w="2865" w:type="dxa"/>
+          </w:tcPr>
+          <w:p>
+            <w:pPr>
+              <w:rPr>
+                <w:rFonts w:ascii="Times New Roman" w:hAnsi="Times New Roman" w:cs="Times New Roman"/>
+                <w:sz w:val="24"/>
+                <w:szCs w:val="24"/>
+              </w:rPr>
+            </w:pPr>
+            <w:r>
+              <w:rPr>
+                <w:rFonts w:ascii="Times New Roman" w:hAnsi="Times New Roman" w:cs="Times New Roman"/>
+                <w:sz w:val="24"/>
+                <w:szCs w:val="24"/>
+              </w:rPr>
+              <w:t>IT assets acquisition and spending were through PROC Manager with suppliers without going through a proper tendering process.</w:t>
+            </w:r>
+          </w:p>
+        </w:tc>
+        <w:tc>
+          <w:tcPr>
+            <w:tcW w:w="1833" w:type="dxa"/>
+          </w:tcPr>
+          <w:p>
+            <w:pPr>
+              <w:rPr>
+                <w:rFonts w:ascii="Times New Roman" w:hAnsi="Times New Roman" w:cs="Times New Roman"/>
+                <w:sz w:val="24"/>
+                <w:szCs w:val="24"/>
+              </w:rPr>
+            </w:pPr>
+            <w:r>
+              <w:rPr>
+                <w:rFonts w:ascii="Times New Roman" w:hAnsi="Times New Roman" w:cs="Times New Roman"/>
+                <w:sz w:val="24"/>
+                <w:szCs w:val="24"/>
+              </w:rPr>
+              <w:t>Execution</w:t>
+            </w:r>
+          </w:p>
+        </w:tc>
+        <w:tc>
+          <w:tcPr>
+            <w:tcW w:w="4163" w:type="dxa"/>
+          </w:tcPr>
+          <w:p>
+            <w:pPr>
+              <w:rPr>
+                <w:rFonts w:ascii="Times New Roman" w:hAnsi="Times New Roman" w:cs="Times New Roman"/>
+                <w:sz w:val="24"/>
+                <w:szCs w:val="24"/>
+              </w:rPr>
+            </w:pPr>
+            <w:r>
+              <w:rPr>
+                <w:rFonts w:ascii="Times New Roman" w:hAnsi="Times New Roman" w:cs="Times New Roman"/>
+                <w:sz w:val="24"/>
+                <w:szCs w:val="24"/>
+              </w:rPr>
+              <w:t>Process Analysis:</w:t>
+            </w:r>
+          </w:p>
+          <w:p>
+            <w:pPr>
+              <w:rPr>
+                <w:rFonts w:ascii="Times New Roman" w:hAnsi="Times New Roman" w:cs="Times New Roman"/>
+                <w:sz w:val="24"/>
+                <w:szCs w:val="24"/>
+              </w:rPr>
+            </w:pPr>
+            <w:r>
+              <w:rPr>
+                <w:rFonts w:ascii="Times New Roman" w:hAnsi="Times New Roman" w:cs="Times New Roman"/>
+                <w:sz w:val="24"/>
+                <w:szCs w:val="24"/>
+              </w:rPr>
+              <w:t xml:space="preserve">Conduct testing and checking the status to ensure the </w:t>
+            </w:r>
+            <w:r>
+              <w:rPr>
+                <w:rFonts w:ascii="Times New Roman" w:hAnsi="Times New Roman" w:cs="Times New Roman"/>
+                <w:sz w:val="24"/>
+                <w:szCs w:val="24"/>
+              </w:rPr>
+              <w:t>quality is top-notch.</w:t>
+            </w:r>
+          </w:p>
+        </w:tc>
+      </w:tr>
+      <w:tr>
+        <w:trPr>
+          <w:gridAfter w:val="1"/>
+          <w:wAfter w:w="14" w:type="dxa"/>
+        </w:trPr>
+        <w:tc>
+          <w:tcPr>
+            <w:tcW w:w="1180" w:type="dxa"/>
+          </w:tcPr>
+          <w:p>
+            <w:pPr>
+              <w:rPr>
+                <w:rFonts w:ascii="Times New Roman" w:hAnsi="Times New Roman" w:cs="Times New Roman"/>
+                <w:bCs/>
+                <w:iCs/>
+                <w:color w:val="231F20"/>
+                <w:sz w:val="24"/>
+                <w:szCs w:val="24"/>
+              </w:rPr>
+            </w:pPr>
+            <w:r>
+              <w:rPr>
+                <w:rFonts w:ascii="Times New Roman" w:hAnsi="Times New Roman" w:cs="Times New Roman"/>
+                <w:bCs/>
+                <w:iCs/>
+                <w:color w:val="231F20"/>
+                <w:sz w:val="24"/>
+                <w:szCs w:val="24"/>
+              </w:rPr>
+              <w:t>15</w:t>
+            </w:r>
+          </w:p>
+        </w:tc>
+        <w:tc>
+          <w:tcPr>
+            <w:tcW w:w="2865" w:type="dxa"/>
+          </w:tcPr>
+          <w:p>
+            <w:pPr>
+              <w:rPr>
+                <w:rFonts w:ascii="Times New Roman" w:hAnsi="Times New Roman" w:cs="Times New Roman"/>
+                <w:bCs/>
+                <w:iCs/>
+                <w:color w:val="231F20"/>
+                <w:sz w:val="24"/>
+                <w:szCs w:val="24"/>
+              </w:rPr>
+            </w:pPr>
+            <w:r>
+              <w:rPr>
+                <w:rFonts w:ascii="Times New Roman" w:hAnsi="Times New Roman" w:cs="Times New Roman"/>
+                <w:bCs/>
+                <w:iCs/>
+                <w:color w:val="231F20"/>
+                <w:sz w:val="24"/>
+                <w:szCs w:val="24"/>
+              </w:rPr>
+              <w:t>technical skills were especially lacking in the network and security areas.</w:t>
+            </w:r>
+          </w:p>
+        </w:tc>
+        <w:tc>
+          <w:tcPr>
+            <w:tcW w:w="1833" w:type="dxa"/>
+          </w:tcPr>
+          <w:p>
+            <w:pPr>
+              <w:rPr>
+                <w:rFonts w:ascii="Times New Roman" w:hAnsi="Times New Roman" w:cs="Times New Roman"/>
+                <w:bCs/>
+                <w:iCs/>
+                <w:color w:val="231F20"/>
+                <w:sz w:val="24"/>
+                <w:szCs w:val="24"/>
+              </w:rPr>
+            </w:pPr>
+            <w:r>
+              <w:rPr>
+                <w:rFonts w:ascii="Times New Roman" w:hAnsi="Times New Roman" w:cs="Times New Roman"/>
+                <w:bCs/>
+                <w:iCs/>
+                <w:color w:val="231F20"/>
+                <w:sz w:val="24"/>
+                <w:szCs w:val="24"/>
+              </w:rPr>
+              <w:t>Planning</w:t>
+            </w:r>
+          </w:p>
+        </w:tc>
+        <w:tc>
+          <w:tcPr>
+            <w:tcW w:w="4163" w:type="dxa"/>
+          </w:tcPr>
+          <w:p>
+            <w:pPr>
+              <w:autoSpaceDE w:val="0"/>
+              <w:autoSpaceDN w:val="0"/>
+              <w:adjustRightInd w:val="0"/>
+              <w:rPr>
+                <w:rFonts w:ascii="Times New Roman" w:hAnsi="Times New Roman" w:cs="Times New Roman"/>
+                <w:bCs/>
+                <w:iCs/>
+                <w:color w:val="231F20"/>
+                <w:sz w:val="24"/>
+                <w:szCs w:val="24"/>
+              </w:rPr>
+            </w:pPr>
+            <w:r>
+              <w:rPr>
+                <w:rFonts w:ascii="Times New Roman" w:hAnsi="Times New Roman" w:cs="Times New Roman"/>
+                <w:bCs/>
+                <w:iCs/>
+                <w:color w:val="231F20"/>
+                <w:sz w:val="24"/>
+                <w:szCs w:val="24"/>
+              </w:rPr>
+              <w:t>Group Decision-Making Techniques:</w:t>
+            </w:r>
+          </w:p>
+          <w:p>
+            <w:pPr>
+              <w:autoSpaceDE w:val="0"/>
+              <w:autoSpaceDN w:val="0"/>
+              <w:adjustRightInd w:val="0"/>
+              <w:rPr>
+                <w:rFonts w:ascii="Times New Roman" w:hAnsi="Times New Roman" w:cs="Times New Roman"/>
+                <w:bCs/>
+                <w:iCs/>
+                <w:color w:val="231F20"/>
+                <w:sz w:val="24"/>
+                <w:szCs w:val="24"/>
+              </w:rPr>
+            </w:pPr>
+            <w:r>
+              <w:rPr>
+                <w:rFonts w:ascii="Times New Roman" w:hAnsi="Times New Roman" w:cs="Times New Roman"/>
+                <w:bCs/>
+                <w:iCs/>
+                <w:color w:val="231F20"/>
+                <w:sz w:val="24"/>
+                <w:szCs w:val="24"/>
+              </w:rPr>
+              <w:t>Hiring a professional technical team to ensure all technical problems to assist with.</w:t>
+            </w:r>
+          </w:p>
+        </w:tc>
+      </w:tr>
+      <w:tr>
+        <w:trPr>
+          <w:gridAfter w:val="1"/>
+          <w:wAfter w:w="14" w:type="dxa"/>
+        </w:trPr>
+        <w:tc>
+          <w:tcPr>
+            <w:tcW w:w="1180" w:type="dxa"/>
+          </w:tcPr>
+          <w:p>
+            <w:pPr>
+              <w:rPr>
+                <w:rFonts w:ascii="Times New Roman" w:hAnsi="Times New Roman" w:cs="Times New Roman"/>
+                <w:sz w:val="24"/>
+                <w:szCs w:val="24"/>
+              </w:rPr>
+            </w:pPr>
+            <w:r>
+              <w:rPr>
+                <w:rFonts w:ascii="Times New Roman" w:hAnsi="Times New Roman" w:cs="Times New Roman"/>
+                <w:sz w:val="24"/>
+                <w:szCs w:val="24"/>
+              </w:rPr>
+              <w:t>18</w:t>
+            </w:r>
+          </w:p>
+        </w:tc>
+        <w:tc>
+          <w:tcPr>
+            <w:tcW w:w="2865" w:type="dxa"/>
+          </w:tcPr>
+          <w:p>
+            <w:pPr>
+              <w:rPr>
+                <w:rFonts w:ascii="Times New Roman" w:hAnsi="Times New Roman" w:cs="Times New Roman"/>
+                <w:sz w:val="24"/>
+                <w:szCs w:val="24"/>
+              </w:rPr>
+            </w:pPr>
+            <w:r>
+              <w:rPr>
+                <w:rFonts w:ascii="Times New Roman" w:hAnsi="Times New Roman" w:cs="Times New Roman"/>
+                <w:sz w:val="24"/>
+                <w:szCs w:val="24"/>
+              </w:rPr>
+              <w:t>the hardware and software delivery were still being negotiated with some potential vendors while there were only four (4) months to complete the project.</w:t>
+            </w:r>
+          </w:p>
+        </w:tc>
+        <w:tc>
+          <w:tcPr>
+            <w:tcW w:w="1833" w:type="dxa"/>
+          </w:tcPr>
+          <w:p>
+            <w:pPr>
+              <w:rPr>
+                <w:rFonts w:ascii="Times New Roman" w:hAnsi="Times New Roman" w:cs="Times New Roman"/>
+                <w:sz w:val="24"/>
+                <w:szCs w:val="24"/>
+              </w:rPr>
+            </w:pPr>
+            <w:r>
+              <w:rPr>
+                <w:rFonts w:ascii="Times New Roman" w:hAnsi="Times New Roman" w:cs="Times New Roman"/>
+                <w:sz w:val="24"/>
+                <w:szCs w:val="24"/>
+              </w:rPr>
+              <w:t>Planning</w:t>
+            </w:r>
+          </w:p>
+        </w:tc>
+        <w:tc>
+          <w:tcPr>
+            <w:tcW w:w="4163" w:type="dxa"/>
+          </w:tcPr>
+          <w:p>
+            <w:pPr>
+              <w:rPr>
+                <w:rFonts w:ascii="Times New Roman" w:hAnsi="Times New Roman" w:cs="Times New Roman"/>
+                <w:sz w:val="24"/>
+                <w:szCs w:val="24"/>
+              </w:rPr>
+            </w:pPr>
+            <w:r>
+              <w:rPr>
+                <w:rFonts w:ascii="Times New Roman" w:hAnsi="Times New Roman" w:cs="Times New Roman"/>
+                <w:sz w:val="24"/>
+                <w:szCs w:val="24"/>
+              </w:rPr>
+              <w:t>Design of Experiment:</w:t>
+            </w:r>
+          </w:p>
+          <w:p>
+            <w:pPr>
+              <w:rPr>
+                <w:rFonts w:ascii="Times New Roman" w:hAnsi="Times New Roman" w:cs="Times New Roman"/>
+                <w:sz w:val="24"/>
+                <w:szCs w:val="24"/>
+              </w:rPr>
+            </w:pPr>
+            <w:r>
+              <w:rPr>
+                <w:rFonts w:ascii="Times New Roman" w:hAnsi="Times New Roman" w:cs="Times New Roman"/>
+                <w:sz w:val="24"/>
+                <w:szCs w:val="24"/>
+              </w:rPr>
+              <w:t>Testing is expected in the process, thus planning out the hardware and software that would be of use.</w:t>
             </w:r>
           </w:p>
         </w:tc>
@@ -3210,7 +3897,7 @@
                 <w:sz w:val="24"/>
                 <w:szCs w:val="24"/>
               </w:rPr>
-              <w:t>Quality Management</w:t>
+              <w:t>Scope Management</w:t>
             </w:r>
           </w:p>
         </w:tc>
@@ -3332,7 +4019,7 @@
                 <w:sz w:val="24"/>
                 <w:szCs w:val="24"/>
               </w:rPr>
-              <w:t>9</w:t>
+              <w:t>2</w:t>
             </w:r>
           </w:p>
         </w:tc>
@@ -3354,7 +4041,7 @@
                 <w:sz w:val="24"/>
                 <w:szCs w:val="24"/>
               </w:rPr>
-              <w:t>IT assets acquisition and spending were through PROC Manager with suppliers without going through a proper tendering process.</w:t>
+              <w:t>the project approval was not formally documented.</w:t>
             </w:r>
           </w:p>
         </w:tc>
@@ -3376,7 +4063,7 @@
                 <w:sz w:val="24"/>
                 <w:szCs w:val="24"/>
               </w:rPr>
-              <w:t>Planning</w:t>
+              <w:t>Initiation</w:t>
             </w:r>
           </w:p>
         </w:tc>
@@ -3388,34 +4075,40 @@
             <w:pPr>
               <w:rPr>
                 <w:rFonts w:ascii="Times New Roman" w:hAnsi="Times New Roman" w:cs="Times New Roman"/>
-                <w:sz w:val="24"/>
-                <w:szCs w:val="24"/>
-              </w:rPr>
-            </w:pPr>
-            <w:r>
-              <w:rPr>
-                <w:rFonts w:ascii="Times New Roman" w:hAnsi="Times New Roman" w:cs="Times New Roman"/>
-                <w:sz w:val="24"/>
-                <w:szCs w:val="24"/>
-              </w:rPr>
-              <w:t>Make or Buy Analysis:</w:t>
-            </w:r>
-          </w:p>
-          <w:p>
-            <w:pPr>
-              <w:rPr>
-                <w:rFonts w:ascii="Times New Roman" w:hAnsi="Times New Roman" w:cs="Times New Roman"/>
-                <w:sz w:val="24"/>
-                <w:szCs w:val="24"/>
-              </w:rPr>
-            </w:pPr>
-            <w:r>
-              <w:rPr>
-                <w:rFonts w:ascii="Times New Roman" w:hAnsi="Times New Roman" w:cs="Times New Roman"/>
-                <w:sz w:val="24"/>
-                <w:szCs w:val="24"/>
-              </w:rPr>
-              <w:t>Only to buy things that are needed, some things can be hand-made for working on the project.</w:t>
+                <w:bCs/>
+                <w:iCs/>
+                <w:color w:val="231F20"/>
+                <w:sz w:val="24"/>
+                <w:szCs w:val="24"/>
+              </w:rPr>
+            </w:pPr>
+            <w:r>
+              <w:rPr>
+                <w:rFonts w:ascii="Times New Roman" w:hAnsi="Times New Roman" w:cs="Times New Roman"/>
+                <w:bCs/>
+                <w:iCs/>
+                <w:color w:val="231F20"/>
+                <w:sz w:val="24"/>
+                <w:szCs w:val="24"/>
+              </w:rPr>
+              <w:t>Alternatives Identifications:</w:t>
+            </w:r>
+          </w:p>
+          <w:p>
+            <w:pPr>
+              <w:rPr>
+                <w:rFonts w:ascii="Times New Roman" w:hAnsi="Times New Roman" w:cs="Times New Roman"/>
+                <w:sz w:val="24"/>
+                <w:szCs w:val="24"/>
+              </w:rPr>
+            </w:pPr>
+            <w:r>
+              <w:rPr>
+                <w:rFonts w:ascii="Times New Roman" w:hAnsi="Times New Roman" w:cs="Times New Roman"/>
+                <w:sz w:val="24"/>
+                <w:szCs w:val="24"/>
+              </w:rPr>
+              <w:t>Use multiple ways to confirm all approval and document them in hard copy as well as soft copy.</w:t>
             </w:r>
           </w:p>
         </w:tc>
@@ -3449,7 +4142,7 @@
                 <w:sz w:val="24"/>
                 <w:szCs w:val="24"/>
               </w:rPr>
-              <w:t>15</w:t>
+              <w:t>3</w:t>
             </w:r>
           </w:p>
         </w:tc>
@@ -3477,7 +4170,7 @@
                 <w:sz w:val="24"/>
                 <w:szCs w:val="24"/>
               </w:rPr>
-              <w:t>technical skills were especially lacking in the network and security areas.</w:t>
+              <w:t>there is no evidence that a proper project management process was followed.</w:t>
             </w:r>
           </w:p>
         </w:tc>
@@ -3505,7 +4198,7 @@
                 <w:sz w:val="24"/>
                 <w:szCs w:val="24"/>
               </w:rPr>
-              <w:t>Planning</w:t>
+              <w:t>Initiation</w:t>
             </w:r>
           </w:p>
         </w:tc>
@@ -3536,7 +4229,7 @@
                 <w:sz w:val="24"/>
                 <w:szCs w:val="24"/>
               </w:rPr>
-              <w:t>Group Decision-Making Techniques:</w:t>
+              <w:t>Inspection:</w:t>
             </w:r>
           </w:p>
           <w:p>
@@ -3562,7 +4255,7 @@
                 <w:sz w:val="24"/>
                 <w:szCs w:val="24"/>
               </w:rPr>
-              <w:t>Hiring a professional technical team to ensure all technical problems to assist with.</w:t>
+              <w:t>Check all department and confirm all with evidence. Double confirm them if necessary.</w:t>
             </w:r>
           </w:p>
         </w:tc>
@@ -3590,7 +4283,7 @@
                 <w:sz w:val="24"/>
                 <w:szCs w:val="24"/>
               </w:rPr>
-              <w:t>18</w:t>
+              <w:t>14</w:t>
             </w:r>
           </w:p>
         </w:tc>
@@ -3612,7 +4305,7 @@
                 <w:sz w:val="24"/>
                 <w:szCs w:val="24"/>
               </w:rPr>
-              <w:t>the hardware and software delivery were still being negotiated with some potential vendors while there were only four (4) months to complete the project.</w:t>
+              <w:t>the Project Manager’s authority was constantly overridden by the department head managers.</w:t>
             </w:r>
           </w:p>
         </w:tc>
@@ -3634,7 +4327,7 @@
                 <w:sz w:val="24"/>
                 <w:szCs w:val="24"/>
               </w:rPr>
-              <w:t>Planning</w:t>
+              <w:t>Controlling &amp; Monitoring</w:t>
             </w:r>
           </w:p>
         </w:tc>
@@ -3656,456 +4349,25 @@
                 <w:sz w:val="24"/>
                 <w:szCs w:val="24"/>
               </w:rPr>
-              <w:t>Resource Optimization Techniques:</w:t>
-            </w:r>
-          </w:p>
-          <w:p>
-            <w:pPr>
-              <w:rPr>
-                <w:rFonts w:ascii="Times New Roman" w:hAnsi="Times New Roman" w:cs="Times New Roman"/>
-                <w:sz w:val="24"/>
-                <w:szCs w:val="24"/>
-              </w:rPr>
-            </w:pPr>
-            <w:r>
-              <w:rPr>
-                <w:rFonts w:ascii="Times New Roman" w:hAnsi="Times New Roman" w:cs="Times New Roman"/>
-                <w:sz w:val="24"/>
-                <w:szCs w:val="24"/>
-              </w:rPr>
-              <w:t>Use the available hardware and software to perform as much as possible.</w:t>
-            </w:r>
-          </w:p>
-        </w:tc>
-      </w:tr>
-    </w:tbl>
-    <w:p/>
-    <w:tbl>
-      <w:tblPr>
-        <w:tblStyle w:val="TableGrid"/>
-        <w:tblW w:w="10055" w:type="dxa"/>
-        <w:tblLook w:val="04A0" w:firstRow="1" w:lastRow="0" w:firstColumn="1" w:lastColumn="0" w:noHBand="0" w:noVBand="1"/>
-      </w:tblPr>
-      <w:tblGrid>
-        <w:gridCol w:w="1180"/>
-        <w:gridCol w:w="2865"/>
-        <w:gridCol w:w="1833"/>
-        <w:gridCol w:w="4163"/>
-        <w:gridCol w:w="14"/>
-      </w:tblGrid>
-      <w:tr>
-        <w:tc>
-          <w:tcPr>
-            <w:tcW w:w="10055" w:type="dxa"/>
-            <w:gridSpan w:val="5"/>
-          </w:tcPr>
-          <w:p>
-            <w:pPr>
-              <w:jc w:val="center"/>
-              <w:rPr>
-                <w:rFonts w:ascii="Times New Roman" w:hAnsi="Times New Roman" w:cs="Times New Roman"/>
-                <w:sz w:val="24"/>
-                <w:szCs w:val="24"/>
-              </w:rPr>
-            </w:pPr>
-            <w:r>
-              <w:rPr>
-                <w:rFonts w:ascii="Times New Roman" w:hAnsi="Times New Roman" w:cs="Times New Roman"/>
-                <w:sz w:val="24"/>
-                <w:szCs w:val="24"/>
-              </w:rPr>
-              <w:lastRenderedPageBreak/>
-              <w:t>Scope Management</w:t>
-            </w:r>
-          </w:p>
-        </w:tc>
-      </w:tr>
-      <w:tr>
-        <w:trPr>
-          <w:gridAfter w:val="1"/>
-          <w:wAfter w:w="14" w:type="dxa"/>
-        </w:trPr>
-        <w:tc>
-          <w:tcPr>
-            <w:tcW w:w="1180" w:type="dxa"/>
-          </w:tcPr>
-          <w:p>
-            <w:pPr>
-              <w:rPr>
-                <w:rFonts w:ascii="Times New Roman" w:hAnsi="Times New Roman" w:cs="Times New Roman"/>
-                <w:sz w:val="24"/>
-                <w:szCs w:val="24"/>
-              </w:rPr>
-            </w:pPr>
-            <w:r>
-              <w:rPr>
-                <w:rFonts w:ascii="Times New Roman" w:hAnsi="Times New Roman" w:cs="Times New Roman"/>
-                <w:sz w:val="24"/>
-                <w:szCs w:val="24"/>
-              </w:rPr>
-              <w:t>Issue No.</w:t>
-            </w:r>
-          </w:p>
-        </w:tc>
-        <w:tc>
-          <w:tcPr>
-            <w:tcW w:w="2865" w:type="dxa"/>
-          </w:tcPr>
-          <w:p>
-            <w:pPr>
-              <w:rPr>
-                <w:rFonts w:ascii="Times New Roman" w:hAnsi="Times New Roman" w:cs="Times New Roman"/>
-                <w:sz w:val="24"/>
-                <w:szCs w:val="24"/>
-              </w:rPr>
-            </w:pPr>
-            <w:r>
-              <w:rPr>
-                <w:rFonts w:ascii="Times New Roman" w:hAnsi="Times New Roman" w:cs="Times New Roman"/>
-                <w:sz w:val="24"/>
-                <w:szCs w:val="24"/>
-              </w:rPr>
-              <w:t>Issues</w:t>
-            </w:r>
-          </w:p>
-        </w:tc>
-        <w:tc>
-          <w:tcPr>
-            <w:tcW w:w="1833" w:type="dxa"/>
-          </w:tcPr>
-          <w:p>
-            <w:pPr>
-              <w:rPr>
-                <w:rFonts w:ascii="Times New Roman" w:hAnsi="Times New Roman" w:cs="Times New Roman"/>
-                <w:sz w:val="24"/>
-                <w:szCs w:val="24"/>
-              </w:rPr>
-            </w:pPr>
-            <w:r>
-              <w:rPr>
-                <w:rFonts w:ascii="Times New Roman" w:hAnsi="Times New Roman" w:cs="Times New Roman"/>
-                <w:sz w:val="24"/>
-                <w:szCs w:val="24"/>
-              </w:rPr>
-              <w:t>Project Management Process</w:t>
-            </w:r>
-          </w:p>
-        </w:tc>
-        <w:tc>
-          <w:tcPr>
-            <w:tcW w:w="4163" w:type="dxa"/>
-          </w:tcPr>
-          <w:p>
-            <w:pPr>
-              <w:rPr>
-                <w:rFonts w:ascii="Times New Roman" w:hAnsi="Times New Roman" w:cs="Times New Roman"/>
-                <w:sz w:val="24"/>
-                <w:szCs w:val="24"/>
-              </w:rPr>
-            </w:pPr>
-            <w:r>
-              <w:rPr>
-                <w:rFonts w:ascii="Times New Roman" w:hAnsi="Times New Roman" w:cs="Times New Roman"/>
-                <w:sz w:val="24"/>
-                <w:szCs w:val="24"/>
-              </w:rPr>
-              <w:t>Tools &amp; Technique</w:t>
-            </w:r>
-          </w:p>
-        </w:tc>
-      </w:tr>
-      <w:tr>
-        <w:trPr>
-          <w:gridAfter w:val="1"/>
-          <w:wAfter w:w="14" w:type="dxa"/>
-        </w:trPr>
-        <w:tc>
-          <w:tcPr>
-            <w:tcW w:w="1180" w:type="dxa"/>
-          </w:tcPr>
-          <w:p>
-            <w:pPr>
-              <w:rPr>
-                <w:rFonts w:ascii="Times New Roman" w:hAnsi="Times New Roman" w:cs="Times New Roman"/>
-                <w:sz w:val="24"/>
-                <w:szCs w:val="24"/>
-              </w:rPr>
-            </w:pPr>
-            <w:r>
-              <w:rPr>
-                <w:rFonts w:ascii="Times New Roman" w:hAnsi="Times New Roman" w:cs="Times New Roman"/>
-                <w:sz w:val="24"/>
-                <w:szCs w:val="24"/>
-              </w:rPr>
-              <w:t>2</w:t>
-            </w:r>
-          </w:p>
-        </w:tc>
-        <w:tc>
-          <w:tcPr>
-            <w:tcW w:w="2865" w:type="dxa"/>
-          </w:tcPr>
-          <w:p>
-            <w:pPr>
-              <w:rPr>
-                <w:rFonts w:ascii="Times New Roman" w:hAnsi="Times New Roman" w:cs="Times New Roman"/>
-                <w:sz w:val="24"/>
-                <w:szCs w:val="24"/>
-              </w:rPr>
-            </w:pPr>
-            <w:r>
-              <w:rPr>
-                <w:rFonts w:ascii="Times New Roman" w:hAnsi="Times New Roman" w:cs="Times New Roman"/>
-                <w:sz w:val="24"/>
-                <w:szCs w:val="24"/>
-              </w:rPr>
-              <w:t>the project approval was not formally documented.</w:t>
-            </w:r>
-          </w:p>
-        </w:tc>
-        <w:tc>
-          <w:tcPr>
-            <w:tcW w:w="1833" w:type="dxa"/>
-          </w:tcPr>
-          <w:p>
-            <w:pPr>
-              <w:rPr>
-                <w:rFonts w:ascii="Times New Roman" w:hAnsi="Times New Roman" w:cs="Times New Roman"/>
-                <w:sz w:val="24"/>
-                <w:szCs w:val="24"/>
-              </w:rPr>
-            </w:pPr>
-            <w:r>
-              <w:rPr>
-                <w:rFonts w:ascii="Times New Roman" w:hAnsi="Times New Roman" w:cs="Times New Roman"/>
-                <w:sz w:val="24"/>
-                <w:szCs w:val="24"/>
-              </w:rPr>
-              <w:t>Initiation</w:t>
-            </w:r>
-          </w:p>
-        </w:tc>
-        <w:tc>
-          <w:tcPr>
-            <w:tcW w:w="4163" w:type="dxa"/>
-          </w:tcPr>
-          <w:p>
-            <w:pPr>
-              <w:rPr>
-                <w:rFonts w:ascii="Times New Roman" w:hAnsi="Times New Roman" w:cs="Times New Roman"/>
-                <w:sz w:val="24"/>
-                <w:szCs w:val="24"/>
-              </w:rPr>
-            </w:pPr>
-            <w:r>
-              <w:rPr>
-                <w:rFonts w:ascii="Times New Roman" w:hAnsi="Times New Roman" w:cs="Times New Roman"/>
-                <w:bCs/>
-                <w:iCs/>
-                <w:color w:val="231F20"/>
-                <w:sz w:val="24"/>
-                <w:szCs w:val="24"/>
-              </w:rPr>
-              <w:t xml:space="preserve"> </w:t>
-            </w:r>
-            <w:bookmarkStart w:id="0" w:name="_GoBack"/>
-            <w:bookmarkEnd w:id="0"/>
-          </w:p>
-        </w:tc>
-      </w:tr>
-      <w:tr>
-        <w:trPr>
-          <w:gridAfter w:val="1"/>
-          <w:wAfter w:w="14" w:type="dxa"/>
-        </w:trPr>
-        <w:tc>
-          <w:tcPr>
-            <w:tcW w:w="1180" w:type="dxa"/>
-          </w:tcPr>
-          <w:p>
-            <w:pPr>
-              <w:rPr>
-                <w:rFonts w:ascii="Times New Roman" w:hAnsi="Times New Roman" w:cs="Times New Roman"/>
-                <w:bCs/>
-                <w:iCs/>
-                <w:color w:val="231F20"/>
-                <w:sz w:val="24"/>
-                <w:szCs w:val="24"/>
-              </w:rPr>
-            </w:pPr>
-            <w:r>
-              <w:rPr>
-                <w:rFonts w:ascii="Times New Roman" w:hAnsi="Times New Roman" w:cs="Times New Roman"/>
-                <w:bCs/>
-                <w:iCs/>
-                <w:color w:val="231F20"/>
-                <w:sz w:val="24"/>
-                <w:szCs w:val="24"/>
-              </w:rPr>
-              <w:t>3</w:t>
-            </w:r>
-          </w:p>
-        </w:tc>
-        <w:tc>
-          <w:tcPr>
-            <w:tcW w:w="2865" w:type="dxa"/>
-          </w:tcPr>
-          <w:p>
-            <w:pPr>
-              <w:rPr>
-                <w:rFonts w:ascii="Times New Roman" w:hAnsi="Times New Roman" w:cs="Times New Roman"/>
-                <w:bCs/>
-                <w:iCs/>
-                <w:color w:val="231F20"/>
-                <w:sz w:val="24"/>
-                <w:szCs w:val="24"/>
-              </w:rPr>
-            </w:pPr>
-            <w:r>
-              <w:rPr>
-                <w:rFonts w:ascii="Times New Roman" w:hAnsi="Times New Roman" w:cs="Times New Roman"/>
-                <w:bCs/>
-                <w:iCs/>
-                <w:color w:val="231F20"/>
-                <w:sz w:val="24"/>
-                <w:szCs w:val="24"/>
-              </w:rPr>
-              <w:t>there is no evidence that a proper project management process was followed.</w:t>
-            </w:r>
-          </w:p>
-        </w:tc>
-        <w:tc>
-          <w:tcPr>
-            <w:tcW w:w="1833" w:type="dxa"/>
-          </w:tcPr>
-          <w:p>
-            <w:pPr>
-              <w:rPr>
-                <w:rFonts w:ascii="Times New Roman" w:hAnsi="Times New Roman" w:cs="Times New Roman"/>
-                <w:bCs/>
-                <w:iCs/>
-                <w:color w:val="231F20"/>
-                <w:sz w:val="24"/>
-                <w:szCs w:val="24"/>
-              </w:rPr>
-            </w:pPr>
-            <w:r>
-              <w:rPr>
-                <w:rFonts w:ascii="Times New Roman" w:hAnsi="Times New Roman" w:cs="Times New Roman"/>
-                <w:bCs/>
-                <w:iCs/>
-                <w:color w:val="231F20"/>
-                <w:sz w:val="24"/>
-                <w:szCs w:val="24"/>
-              </w:rPr>
-              <w:t>Initiation</w:t>
-            </w:r>
-          </w:p>
-        </w:tc>
-        <w:tc>
-          <w:tcPr>
-            <w:tcW w:w="4163" w:type="dxa"/>
-          </w:tcPr>
-          <w:p>
-            <w:pPr>
-              <w:autoSpaceDE w:val="0"/>
-              <w:autoSpaceDN w:val="0"/>
-              <w:adjustRightInd w:val="0"/>
-              <w:rPr>
-                <w:rFonts w:ascii="Times New Roman" w:hAnsi="Times New Roman" w:cs="Times New Roman"/>
-                <w:bCs/>
-                <w:iCs/>
-                <w:color w:val="231F20"/>
-                <w:sz w:val="24"/>
-                <w:szCs w:val="24"/>
-              </w:rPr>
-            </w:pPr>
-          </w:p>
-        </w:tc>
-      </w:tr>
-      <w:tr>
-        <w:trPr>
-          <w:gridAfter w:val="1"/>
-          <w:wAfter w:w="14" w:type="dxa"/>
-        </w:trPr>
-        <w:tc>
-          <w:tcPr>
-            <w:tcW w:w="1180" w:type="dxa"/>
-          </w:tcPr>
-          <w:p>
-            <w:pPr>
-              <w:rPr>
-                <w:rFonts w:ascii="Times New Roman" w:hAnsi="Times New Roman" w:cs="Times New Roman"/>
-                <w:sz w:val="24"/>
-                <w:szCs w:val="24"/>
-              </w:rPr>
-            </w:pPr>
-            <w:r>
-              <w:rPr>
-                <w:rFonts w:ascii="Times New Roman" w:hAnsi="Times New Roman" w:cs="Times New Roman"/>
-                <w:sz w:val="24"/>
-                <w:szCs w:val="24"/>
-              </w:rPr>
-              <w:t>14</w:t>
-            </w:r>
-          </w:p>
-        </w:tc>
-        <w:tc>
-          <w:tcPr>
-            <w:tcW w:w="2865" w:type="dxa"/>
-          </w:tcPr>
-          <w:p>
-            <w:pPr>
-              <w:rPr>
-                <w:rFonts w:ascii="Times New Roman" w:hAnsi="Times New Roman" w:cs="Times New Roman"/>
-                <w:sz w:val="24"/>
-                <w:szCs w:val="24"/>
-              </w:rPr>
-            </w:pPr>
-            <w:r>
-              <w:rPr>
-                <w:rFonts w:ascii="Times New Roman" w:hAnsi="Times New Roman" w:cs="Times New Roman"/>
-                <w:sz w:val="24"/>
-                <w:szCs w:val="24"/>
-              </w:rPr>
-              <w:t>the Project Manager’s authority was constantly overridden by the department head managers.</w:t>
-            </w:r>
-          </w:p>
-        </w:tc>
-        <w:tc>
-          <w:tcPr>
-            <w:tcW w:w="1833" w:type="dxa"/>
-          </w:tcPr>
-          <w:p>
-            <w:pPr>
-              <w:rPr>
-                <w:rFonts w:ascii="Times New Roman" w:hAnsi="Times New Roman" w:cs="Times New Roman"/>
-                <w:sz w:val="24"/>
-                <w:szCs w:val="24"/>
-              </w:rPr>
-            </w:pPr>
-            <w:r>
-              <w:rPr>
-                <w:rFonts w:ascii="Times New Roman" w:hAnsi="Times New Roman" w:cs="Times New Roman"/>
-                <w:sz w:val="24"/>
-                <w:szCs w:val="24"/>
-              </w:rPr>
-              <w:t>Execution</w:t>
-            </w:r>
-          </w:p>
-        </w:tc>
-        <w:tc>
-          <w:tcPr>
-            <w:tcW w:w="4163" w:type="dxa"/>
-          </w:tcPr>
-          <w:p>
-            <w:pPr>
-              <w:rPr>
-                <w:rFonts w:ascii="Times New Roman" w:hAnsi="Times New Roman" w:cs="Times New Roman"/>
-                <w:sz w:val="24"/>
-                <w:szCs w:val="24"/>
-              </w:rPr>
-            </w:pPr>
+              <w:t>Variance Analysis:</w:t>
+            </w:r>
+          </w:p>
+          <w:p>
+            <w:pPr>
+              <w:rPr>
+                <w:rFonts w:ascii="Times New Roman" w:hAnsi="Times New Roman" w:cs="Times New Roman"/>
+                <w:sz w:val="24"/>
+                <w:szCs w:val="24"/>
+              </w:rPr>
+            </w:pPr>
+            <w:r>
+              <w:rPr>
+                <w:rFonts w:ascii="Times New Roman" w:hAnsi="Times New Roman" w:cs="Times New Roman"/>
+                <w:sz w:val="24"/>
+                <w:szCs w:val="24"/>
+              </w:rPr>
+              <w:t>Keep all the department head managers under control, as well as keep them under monitor if there were anything wrong to happen.</w:t>
+            </w:r>
           </w:p>
         </w:tc>
       </w:tr>

</xml_diff>